<commit_message>
corrección de estilo guía didáctica MA_08_11_CO
</commit_message>
<xml_diff>
--- a/fuentes/contenidos/grado08/guion11/MA_08_11_CO_GUIA_DIDACTICA.docx
+++ b/fuentes/contenidos/grado08/guion11/MA_08_11_CO_GUIA_DIDACTICA.docx
@@ -15,7 +15,21 @@
           <w:b/>
           <w:highlight w:val="yellow"/>
         </w:rPr>
-        <w:t>GUIA DIDÁCTICA</w:t>
+        <w:t>GU</w:t>
+      </w:r>
+      <w:r>
+        <w:rPr>
+          <w:b/>
+          <w:highlight w:val="yellow"/>
+        </w:rPr>
+        <w:t>Í</w:t>
+      </w:r>
+      <w:r>
+        <w:rPr>
+          <w:b/>
+          <w:highlight w:val="yellow"/>
+        </w:rPr>
+        <w:t>A DIDÁCTICA</w:t>
       </w:r>
     </w:p>
     <w:p>
@@ -46,7 +60,7 @@
         <w:rPr>
           <w:highlight w:val="yellow"/>
         </w:rPr>
-        <w:t>stadística.</w:t>
+        <w:t>stadística</w:t>
       </w:r>
     </w:p>
     <w:p>
@@ -57,6 +71,8 @@
           <w:b/>
         </w:rPr>
       </w:pPr>
+      <w:bookmarkStart w:id="0" w:name="_GoBack"/>
+      <w:bookmarkEnd w:id="0"/>
     </w:p>
     <w:p>
       <w:pPr>
@@ -130,7 +146,23 @@
           <w:sz w:val="24"/>
           <w:szCs w:val="24"/>
         </w:rPr>
-        <w:t>Resuelvo problemas y simplifico cálculos usando propiedades y relaciones de los números reales y de las relaciones y operaciones entre ellos.</w:t>
+        <w:t>Resuelvo problemas y simplifico cálculos usando propiedades y relaciones de los números reales</w:t>
+      </w:r>
+      <w:r>
+        <w:rPr>
+          <w:rFonts w:ascii="Times New Roman" w:hAnsi="Times New Roman" w:cs="Times New Roman"/>
+          <w:sz w:val="24"/>
+          <w:szCs w:val="24"/>
+        </w:rPr>
+        <w:t>,</w:t>
+      </w:r>
+      <w:r>
+        <w:rPr>
+          <w:rFonts w:ascii="Times New Roman" w:hAnsi="Times New Roman" w:cs="Times New Roman"/>
+          <w:sz w:val="24"/>
+          <w:szCs w:val="24"/>
+        </w:rPr>
+        <w:t xml:space="preserve"> y de las relaciones y operaciones entre ellos.</w:t>
       </w:r>
     </w:p>
     <w:p>
@@ -163,34 +195,7 @@
           <w:sz w:val="24"/>
           <w:szCs w:val="24"/>
         </w:rPr>
-        <w:t xml:space="preserve">Pensamiento </w:t>
-      </w:r>
-      <w:r>
-        <w:rPr>
-          <w:rFonts w:ascii="Times New Roman" w:hAnsi="Times New Roman" w:cs="Times New Roman"/>
-          <w:b/>
-          <w:sz w:val="24"/>
-          <w:szCs w:val="24"/>
-        </w:rPr>
-        <w:t>aleatorio</w:t>
-      </w:r>
-      <w:r>
-        <w:rPr>
-          <w:rFonts w:ascii="Times New Roman" w:hAnsi="Times New Roman" w:cs="Times New Roman"/>
-          <w:b/>
-          <w:sz w:val="24"/>
-          <w:szCs w:val="24"/>
-        </w:rPr>
-        <w:t xml:space="preserve"> y sistemas </w:t>
-      </w:r>
-      <w:r>
-        <w:rPr>
-          <w:rFonts w:ascii="Times New Roman" w:hAnsi="Times New Roman" w:cs="Times New Roman"/>
-          <w:b/>
-          <w:sz w:val="24"/>
-          <w:szCs w:val="24"/>
-        </w:rPr>
-        <w:t>de datos</w:t>
+        <w:t>Pensamiento aleatorio y sistemas de datos</w:t>
       </w:r>
     </w:p>
     <w:p>
@@ -212,55 +217,23 @@
           <w:sz w:val="24"/>
           <w:szCs w:val="24"/>
         </w:rPr>
-        <w:t>Interpreto y utilizo conceptos de</w:t>
-      </w:r>
-      <w:r>
-        <w:rPr>
-          <w:rFonts w:ascii="Times New Roman" w:hAnsi="Times New Roman" w:cs="Times New Roman"/>
-          <w:sz w:val="24"/>
-          <w:szCs w:val="24"/>
-        </w:rPr>
-        <w:t xml:space="preserve"> </w:t>
-      </w:r>
-      <w:r>
-        <w:rPr>
-          <w:rFonts w:ascii="Times New Roman" w:hAnsi="Times New Roman" w:cs="Times New Roman"/>
-          <w:sz w:val="24"/>
-          <w:szCs w:val="24"/>
-        </w:rPr>
-        <w:t>media, mediana y moda y explicito</w:t>
-      </w:r>
-      <w:r>
-        <w:rPr>
-          <w:rFonts w:ascii="Times New Roman" w:hAnsi="Times New Roman" w:cs="Times New Roman"/>
-          <w:sz w:val="24"/>
-          <w:szCs w:val="24"/>
-        </w:rPr>
-        <w:t xml:space="preserve"> </w:t>
-      </w:r>
-      <w:r>
-        <w:rPr>
-          <w:rFonts w:ascii="Times New Roman" w:hAnsi="Times New Roman" w:cs="Times New Roman"/>
-          <w:sz w:val="24"/>
-          <w:szCs w:val="24"/>
-        </w:rPr>
-        <w:t>sus diferencias en distribuciones de</w:t>
-      </w:r>
-      <w:r>
-        <w:rPr>
-          <w:rFonts w:ascii="Times New Roman" w:hAnsi="Times New Roman" w:cs="Times New Roman"/>
-          <w:sz w:val="24"/>
-          <w:szCs w:val="24"/>
-        </w:rPr>
-        <w:t xml:space="preserve"> </w:t>
-      </w:r>
-      <w:r>
-        <w:rPr>
-          <w:rFonts w:ascii="Times New Roman" w:hAnsi="Times New Roman" w:cs="Times New Roman"/>
-          <w:sz w:val="24"/>
-          <w:szCs w:val="24"/>
-        </w:rPr>
-        <w:t>distinta dispersión y asimetría.</w:t>
+        <w:t>Interpreto y utilizo conceptos de media, mediana y moda</w:t>
+      </w:r>
+      <w:r>
+        <w:rPr>
+          <w:rFonts w:ascii="Times New Roman" w:hAnsi="Times New Roman" w:cs="Times New Roman"/>
+          <w:sz w:val="24"/>
+          <w:szCs w:val="24"/>
+        </w:rPr>
+        <w:t>,</w:t>
+      </w:r>
+      <w:r>
+        <w:rPr>
+          <w:rFonts w:ascii="Times New Roman" w:hAnsi="Times New Roman" w:cs="Times New Roman"/>
+          <w:sz w:val="24"/>
+          <w:szCs w:val="24"/>
+        </w:rPr>
+        <w:t xml:space="preserve"> y explicito sus diferencias en distribuciones de distinta dispersión y asimetría.</w:t>
       </w:r>
     </w:p>
     <w:p>
@@ -282,71 +255,23 @@
           <w:sz w:val="24"/>
           <w:szCs w:val="24"/>
         </w:rPr>
-        <w:t>Interpreto analítica y críticamente</w:t>
-      </w:r>
-      <w:r>
-        <w:rPr>
-          <w:rFonts w:ascii="Times New Roman" w:hAnsi="Times New Roman" w:cs="Times New Roman"/>
-          <w:sz w:val="24"/>
-          <w:szCs w:val="24"/>
-        </w:rPr>
-        <w:t xml:space="preserve"> </w:t>
-      </w:r>
-      <w:r>
-        <w:rPr>
-          <w:rFonts w:ascii="Times New Roman" w:hAnsi="Times New Roman" w:cs="Times New Roman"/>
-          <w:sz w:val="24"/>
-          <w:szCs w:val="24"/>
-        </w:rPr>
-        <w:t>información estadística proveniente</w:t>
-      </w:r>
-      <w:r>
-        <w:rPr>
-          <w:rFonts w:ascii="Times New Roman" w:hAnsi="Times New Roman" w:cs="Times New Roman"/>
-          <w:sz w:val="24"/>
-          <w:szCs w:val="24"/>
-        </w:rPr>
-        <w:t xml:space="preserve"> </w:t>
-      </w:r>
-      <w:r>
-        <w:rPr>
-          <w:rFonts w:ascii="Times New Roman" w:hAnsi="Times New Roman" w:cs="Times New Roman"/>
-          <w:sz w:val="24"/>
-          <w:szCs w:val="24"/>
-        </w:rPr>
-        <w:t>de diversas fuentes (prensa, revistas,</w:t>
-      </w:r>
-      <w:r>
-        <w:rPr>
-          <w:rFonts w:ascii="Times New Roman" w:hAnsi="Times New Roman" w:cs="Times New Roman"/>
-          <w:sz w:val="24"/>
-          <w:szCs w:val="24"/>
-        </w:rPr>
-        <w:t xml:space="preserve"> </w:t>
-      </w:r>
-      <w:r>
-        <w:rPr>
-          <w:rFonts w:ascii="Times New Roman" w:hAnsi="Times New Roman" w:cs="Times New Roman"/>
-          <w:sz w:val="24"/>
-          <w:szCs w:val="24"/>
-        </w:rPr>
-        <w:t>televisión, experimentos, consultas,</w:t>
-      </w:r>
-      <w:r>
-        <w:rPr>
-          <w:rFonts w:ascii="Times New Roman" w:hAnsi="Times New Roman" w:cs="Times New Roman"/>
-          <w:sz w:val="24"/>
-          <w:szCs w:val="24"/>
-        </w:rPr>
-        <w:t xml:space="preserve"> </w:t>
-      </w:r>
-      <w:r>
-        <w:rPr>
-          <w:rFonts w:ascii="Times New Roman" w:hAnsi="Times New Roman" w:cs="Times New Roman"/>
-          <w:sz w:val="24"/>
-          <w:szCs w:val="24"/>
-        </w:rPr>
-        <w:t>entrevistas.</w:t>
+        <w:t>Interpreto analítica y críticamente información estadística proveniente de diversas fuentes (prensa, revistas, televisión, experimentos, consultas, entrevistas</w:t>
+      </w:r>
+      <w:r>
+        <w:rPr>
+          <w:rFonts w:ascii="Times New Roman" w:hAnsi="Times New Roman" w:cs="Times New Roman"/>
+          <w:sz w:val="24"/>
+          <w:szCs w:val="24"/>
+        </w:rPr>
+        <w:t>)</w:t>
+      </w:r>
+      <w:r>
+        <w:rPr>
+          <w:rFonts w:ascii="Times New Roman" w:hAnsi="Times New Roman" w:cs="Times New Roman"/>
+          <w:sz w:val="24"/>
+          <w:szCs w:val="24"/>
+        </w:rPr>
+        <w:t>.</w:t>
       </w:r>
     </w:p>
     <w:p>
@@ -369,87 +294,7 @@
           <w:sz w:val="24"/>
           <w:szCs w:val="24"/>
         </w:rPr>
-        <w:t>Selecciono y uso algunos métodos</w:t>
-      </w:r>
-      <w:r>
-        <w:rPr>
-          <w:rFonts w:ascii="Times New Roman" w:hAnsi="Times New Roman" w:cs="Times New Roman"/>
-          <w:sz w:val="24"/>
-          <w:szCs w:val="24"/>
-        </w:rPr>
-        <w:t xml:space="preserve"> </w:t>
-      </w:r>
-      <w:r>
-        <w:rPr>
-          <w:rFonts w:ascii="Times New Roman" w:hAnsi="Times New Roman" w:cs="Times New Roman"/>
-          <w:sz w:val="24"/>
-          <w:szCs w:val="24"/>
-        </w:rPr>
-        <w:t>estadísticos adecuados al tipo de</w:t>
-      </w:r>
-      <w:r>
-        <w:rPr>
-          <w:rFonts w:ascii="Times New Roman" w:hAnsi="Times New Roman" w:cs="Times New Roman"/>
-          <w:sz w:val="24"/>
-          <w:szCs w:val="24"/>
-        </w:rPr>
-        <w:t xml:space="preserve"> </w:t>
-      </w:r>
-      <w:r>
-        <w:rPr>
-          <w:rFonts w:ascii="Times New Roman" w:hAnsi="Times New Roman" w:cs="Times New Roman"/>
-          <w:sz w:val="24"/>
-          <w:szCs w:val="24"/>
-        </w:rPr>
-        <w:t>problema, de información y al nivel</w:t>
-      </w:r>
-      <w:r>
-        <w:rPr>
-          <w:rFonts w:ascii="Times New Roman" w:hAnsi="Times New Roman" w:cs="Times New Roman"/>
-          <w:sz w:val="24"/>
-          <w:szCs w:val="24"/>
-        </w:rPr>
-        <w:t xml:space="preserve"> </w:t>
-      </w:r>
-      <w:r>
-        <w:rPr>
-          <w:rFonts w:ascii="Times New Roman" w:hAnsi="Times New Roman" w:cs="Times New Roman"/>
-          <w:sz w:val="24"/>
-          <w:szCs w:val="24"/>
-        </w:rPr>
-        <w:t>de la escala en la que esta se representa</w:t>
-      </w:r>
-      <w:r>
-        <w:rPr>
-          <w:rFonts w:ascii="Times New Roman" w:hAnsi="Times New Roman" w:cs="Times New Roman"/>
-          <w:sz w:val="24"/>
-          <w:szCs w:val="24"/>
-        </w:rPr>
-        <w:t xml:space="preserve"> </w:t>
-      </w:r>
-      <w:r>
-        <w:rPr>
-          <w:rFonts w:ascii="Times New Roman" w:hAnsi="Times New Roman" w:cs="Times New Roman"/>
-          <w:sz w:val="24"/>
-          <w:szCs w:val="24"/>
-        </w:rPr>
-        <w:t>(nominal, ordinal, de intervalo</w:t>
-      </w:r>
-      <w:r>
-        <w:rPr>
-          <w:rFonts w:ascii="Times New Roman" w:hAnsi="Times New Roman" w:cs="Times New Roman"/>
-          <w:sz w:val="24"/>
-          <w:szCs w:val="24"/>
-        </w:rPr>
-        <w:t xml:space="preserve"> </w:t>
-      </w:r>
-      <w:r>
-        <w:rPr>
-          <w:rFonts w:ascii="Times New Roman" w:hAnsi="Times New Roman" w:cs="Times New Roman"/>
-          <w:sz w:val="24"/>
-          <w:szCs w:val="24"/>
-        </w:rPr>
-        <w:t>o de razón).</w:t>
+        <w:t>Selecciono y uso algunos métodos estadísticos adecuados al tipo de problema, de información y al nivel de la escala en la que esta se representa (nominal, ordinal, de intervalo o de razón).</w:t>
       </w:r>
     </w:p>
     <w:p>
@@ -660,7 +505,23 @@
           <w:sz w:val="24"/>
           <w:szCs w:val="20"/>
         </w:rPr>
-        <w:t xml:space="preserve">Resuelve y formula problemas a partir de un conjunto de datos presentado en tablas, diagramas de barras y diagrama circular. </w:t>
+        <w:t>Resuelve y formula problemas a partir de un conjunto de datos presentado</w:t>
+      </w:r>
+      <w:r>
+        <w:rPr>
+          <w:rFonts w:ascii="Times New Roman" w:hAnsi="Times New Roman" w:cs="Times New Roman"/>
+          <w:sz w:val="24"/>
+          <w:szCs w:val="20"/>
+        </w:rPr>
+        <w:t>s</w:t>
+      </w:r>
+      <w:r>
+        <w:rPr>
+          <w:rFonts w:ascii="Times New Roman" w:hAnsi="Times New Roman" w:cs="Times New Roman"/>
+          <w:sz w:val="24"/>
+          <w:szCs w:val="20"/>
+        </w:rPr>
+        <w:t xml:space="preserve"> en tablas, diagramas de barras y diagrama circular. </w:t>
       </w:r>
     </w:p>
     <w:p>
@@ -1115,20 +976,7 @@
           <w:szCs w:val="24"/>
           <w:lang w:eastAsia="es-CO"/>
         </w:rPr>
-        <w:t>estadísticas d</w:t>
-      </w:r>
-      <w:bookmarkStart w:id="0" w:name="_GoBack"/>
-      <w:bookmarkEnd w:id="0"/>
-      <w:r>
-        <w:rPr>
-          <w:rFonts w:ascii="Times New Roman" w:eastAsia="Times New Roman" w:hAnsi="Times New Roman" w:cs="Times New Roman"/>
-          <w:b/>
-          <w:bCs/>
-          <w:sz w:val="24"/>
-          <w:szCs w:val="24"/>
-          <w:lang w:eastAsia="es-CO"/>
-        </w:rPr>
-        <w:t>e posición</w:t>
+        <w:t>estadísticas de posición</w:t>
       </w:r>
       <w:r>
         <w:rPr>
@@ -1450,7 +1298,61 @@
           <w:szCs w:val="24"/>
           <w:lang w:eastAsia="es-CO"/>
         </w:rPr>
-        <w:t>, y el diagrama de caja y bigotes,  explicando a los estudiantes que con estos gráficos podemos ver de una forma más clara y general cómo se comportan las variables estadísticas. Se realizará estudio con hojas de cálculo representar gráficamente los datos recolectados en un estudio estadístico.</w:t>
+        <w:t>, y el diagrama de caja y bigotes,</w:t>
+      </w:r>
+      <w:r>
+        <w:rPr>
+          <w:rFonts w:ascii="Times New Roman" w:eastAsia="Times New Roman" w:hAnsi="Times New Roman" w:cs="Times New Roman"/>
+          <w:sz w:val="24"/>
+          <w:szCs w:val="24"/>
+          <w:lang w:eastAsia="es-CO"/>
+        </w:rPr>
+        <w:t xml:space="preserve"> </w:t>
+      </w:r>
+      <w:r>
+        <w:rPr>
+          <w:rFonts w:ascii="Times New Roman" w:eastAsia="Times New Roman" w:hAnsi="Times New Roman" w:cs="Times New Roman"/>
+          <w:sz w:val="24"/>
+          <w:szCs w:val="24"/>
+          <w:lang w:eastAsia="es-CO"/>
+        </w:rPr>
+        <w:t xml:space="preserve">explicando a los estudiantes que con estos gráficos podemos ver de una forma más clara y general cómo se comportan las variables estadísticas. Se realizará </w:t>
+      </w:r>
+      <w:r>
+        <w:rPr>
+          <w:rFonts w:ascii="Times New Roman" w:eastAsia="Times New Roman" w:hAnsi="Times New Roman" w:cs="Times New Roman"/>
+          <w:sz w:val="24"/>
+          <w:szCs w:val="24"/>
+          <w:lang w:eastAsia="es-CO"/>
+        </w:rPr>
+        <w:t xml:space="preserve">el </w:t>
+      </w:r>
+      <w:r>
+        <w:rPr>
+          <w:rFonts w:ascii="Times New Roman" w:eastAsia="Times New Roman" w:hAnsi="Times New Roman" w:cs="Times New Roman"/>
+          <w:sz w:val="24"/>
+          <w:szCs w:val="24"/>
+          <w:lang w:eastAsia="es-CO"/>
+        </w:rPr>
+        <w:t xml:space="preserve">estudio con hojas de cálculo </w:t>
+      </w:r>
+      <w:r>
+        <w:rPr>
+          <w:rFonts w:ascii="Times New Roman" w:eastAsia="Times New Roman" w:hAnsi="Times New Roman" w:cs="Times New Roman"/>
+          <w:sz w:val="24"/>
+          <w:szCs w:val="24"/>
+          <w:lang w:eastAsia="es-CO"/>
+        </w:rPr>
+        <w:t xml:space="preserve">para </w:t>
+      </w:r>
+      <w:r>
+        <w:rPr>
+          <w:rFonts w:ascii="Times New Roman" w:eastAsia="Times New Roman" w:hAnsi="Times New Roman" w:cs="Times New Roman"/>
+          <w:sz w:val="24"/>
+          <w:szCs w:val="24"/>
+          <w:lang w:eastAsia="es-CO"/>
+        </w:rPr>
+        <w:t>representar gráficamente los datos recolectados en un estudio estadístico.</w:t>
       </w:r>
     </w:p>
     <w:p>
@@ -1540,7 +1442,25 @@
           <w:szCs w:val="24"/>
           <w:lang w:eastAsia="es-CO"/>
         </w:rPr>
-        <w:t>. Es conveniente que los estudiantes realicen muchos ejercicios y que, en lugar de aprenderse unas fórmulas con una notación algo complicada para ellos, aprendan cómo calcular las medidas usando las tablas de frecuencia. Además, es importante que los estudiantes comprendan qué información aporta cada medida de posición y de dispersión para resolver un problema estocástico.</w:t>
+        <w:t xml:space="preserve">. Es conveniente que los estudiantes realicen muchos ejercicios y que, en lugar de </w:t>
+      </w:r>
+      <w:r>
+        <w:rPr>
+          <w:rFonts w:ascii="Times New Roman" w:eastAsia="Times New Roman" w:hAnsi="Times New Roman" w:cs="Times New Roman"/>
+          <w:sz w:val="24"/>
+          <w:szCs w:val="24"/>
+          <w:lang w:eastAsia="es-CO"/>
+        </w:rPr>
+        <w:t>estudiar</w:t>
+      </w:r>
+      <w:r>
+        <w:rPr>
+          <w:rFonts w:ascii="Times New Roman" w:eastAsia="Times New Roman" w:hAnsi="Times New Roman" w:cs="Times New Roman"/>
+          <w:sz w:val="24"/>
+          <w:szCs w:val="24"/>
+          <w:lang w:eastAsia="es-CO"/>
+        </w:rPr>
+        <w:t xml:space="preserve"> unas fórmulas con una notación algo complicada para ellos, aprendan cómo calcular las medidas usando las tablas de frecuencia. Además, es importante que los estudiantes comprendan qué información aporta cada medida de posición y de dispersión para resolver un problema estocástico.</w:t>
       </w:r>
     </w:p>
     <w:p>
@@ -1561,7 +1481,25 @@
           <w:szCs w:val="24"/>
           <w:lang w:eastAsia="es-CO"/>
         </w:rPr>
-        <w:t>Para trabajar la resolución de problemas, se pueden estudiar variables estadísticas como las propiedades de ciertos animales (biología) o bien</w:t>
+        <w:t>Para trab</w:t>
+      </w:r>
+      <w:r>
+        <w:rPr>
+          <w:rFonts w:ascii="Times New Roman" w:eastAsia="Times New Roman" w:hAnsi="Times New Roman" w:cs="Times New Roman"/>
+          <w:sz w:val="24"/>
+          <w:szCs w:val="24"/>
+          <w:lang w:eastAsia="es-CO"/>
+        </w:rPr>
+        <w:t>ajar la resolución de problemas</w:t>
+      </w:r>
+      <w:r>
+        <w:rPr>
+          <w:rFonts w:ascii="Times New Roman" w:eastAsia="Times New Roman" w:hAnsi="Times New Roman" w:cs="Times New Roman"/>
+          <w:sz w:val="24"/>
+          <w:szCs w:val="24"/>
+          <w:lang w:eastAsia="es-CO"/>
+        </w:rPr>
+        <w:t xml:space="preserve"> se pueden estudiar variables estadísticas como las propiedades de ciertos animales (biología) o bien</w:t>
       </w:r>
       <w:r>
         <w:rPr>
@@ -1715,7 +1653,18 @@
           <w:szCs w:val="24"/>
           <w:lang w:eastAsia="es-CO"/>
         </w:rPr>
-        <w:t>competencia en el tratamiento de la información y el uso de TICS</w:t>
+        <w:t xml:space="preserve">competencia en el tratamiento de la información y el uso de </w:t>
+      </w:r>
+      <w:r>
+        <w:rPr>
+          <w:rFonts w:ascii="Times New Roman" w:eastAsia="Times New Roman" w:hAnsi="Times New Roman" w:cs="Times New Roman"/>
+          <w:b/>
+          <w:bCs/>
+          <w:sz w:val="24"/>
+          <w:szCs w:val="24"/>
+          <w:lang w:eastAsia="es-CO"/>
+        </w:rPr>
+        <w:t>las TIC</w:t>
       </w:r>
       <w:r>
         <w:rPr>
@@ -1760,9 +1709,9 @@
         <w:tblLook w:val="04A0" w:firstRow="1" w:lastRow="0" w:firstColumn="1" w:lastColumn="0" w:noHBand="0" w:noVBand="1"/>
       </w:tblPr>
       <w:tblGrid>
-        <w:gridCol w:w="3435"/>
-        <w:gridCol w:w="2225"/>
-        <w:gridCol w:w="3162"/>
+        <w:gridCol w:w="3452"/>
+        <w:gridCol w:w="2219"/>
+        <w:gridCol w:w="3151"/>
       </w:tblGrid>
       <w:tr>
         <w:trPr>
@@ -2103,7 +2052,16 @@
                 <w:szCs w:val="24"/>
                 <w:lang w:eastAsia="es-CO"/>
               </w:rPr>
-              <w:t>Calcula moda, mediana y moda</w:t>
+              <w:t>Calcula moda, media y m</w:t>
+            </w:r>
+            <w:r>
+              <w:rPr>
+                <w:rFonts w:ascii="Times New Roman" w:eastAsia="Times New Roman" w:hAnsi="Times New Roman" w:cs="Times New Roman"/>
+                <w:sz w:val="24"/>
+                <w:szCs w:val="24"/>
+                <w:lang w:eastAsia="es-CO"/>
+              </w:rPr>
+              <w:t>ediana</w:t>
             </w:r>
           </w:p>
         </w:tc>
@@ -2288,7 +2246,25 @@
                 <w:szCs w:val="24"/>
                 <w:lang w:eastAsia="es-CO"/>
               </w:rPr>
-              <w:t>18. Comprende que distintas representaciones de los mismos datos se prestan para distintas interpretaciones.</w:t>
+              <w:t>18. Comprende que distintas representaciones de los mismos datos se prestan para di</w:t>
+            </w:r>
+            <w:r>
+              <w:rPr>
+                <w:rFonts w:ascii="Times New Roman" w:eastAsia="Times New Roman" w:hAnsi="Times New Roman" w:cs="Times New Roman"/>
+                <w:sz w:val="24"/>
+                <w:szCs w:val="24"/>
+                <w:lang w:eastAsia="es-CO"/>
+              </w:rPr>
+              <w:t>ferente</w:t>
+            </w:r>
+            <w:r>
+              <w:rPr>
+                <w:rFonts w:ascii="Times New Roman" w:eastAsia="Times New Roman" w:hAnsi="Times New Roman" w:cs="Times New Roman"/>
+                <w:sz w:val="24"/>
+                <w:szCs w:val="24"/>
+                <w:lang w:eastAsia="es-CO"/>
+              </w:rPr>
+              <w:t>s interpretaciones.</w:t>
             </w:r>
           </w:p>
         </w:tc>
@@ -3120,6 +3096,104 @@
       <w:lang w:eastAsia="es-CO"/>
     </w:rPr>
   </w:style>
+  <w:style w:type="character" w:styleId="Refdecomentario">
+    <w:name w:val="annotation reference"/>
+    <w:basedOn w:val="Fuentedeprrafopredeter"/>
+    <w:uiPriority w:val="99"/>
+    <w:semiHidden/>
+    <w:unhideWhenUsed/>
+    <w:rsid w:val="000831A1"/>
+    <w:rPr>
+      <w:sz w:val="16"/>
+      <w:szCs w:val="16"/>
+    </w:rPr>
+  </w:style>
+  <w:style w:type="paragraph" w:styleId="Textocomentario">
+    <w:name w:val="annotation text"/>
+    <w:basedOn w:val="Normal"/>
+    <w:link w:val="TextocomentarioCar"/>
+    <w:uiPriority w:val="99"/>
+    <w:semiHidden/>
+    <w:unhideWhenUsed/>
+    <w:rsid w:val="000831A1"/>
+    <w:pPr>
+      <w:spacing w:line="240" w:lineRule="auto"/>
+    </w:pPr>
+    <w:rPr>
+      <w:sz w:val="20"/>
+      <w:szCs w:val="20"/>
+    </w:rPr>
+  </w:style>
+  <w:style w:type="character" w:customStyle="1" w:styleId="TextocomentarioCar">
+    <w:name w:val="Texto comentario Car"/>
+    <w:basedOn w:val="Fuentedeprrafopredeter"/>
+    <w:link w:val="Textocomentario"/>
+    <w:uiPriority w:val="99"/>
+    <w:semiHidden/>
+    <w:rsid w:val="000831A1"/>
+    <w:rPr>
+      <w:sz w:val="20"/>
+      <w:szCs w:val="20"/>
+    </w:rPr>
+  </w:style>
+  <w:style w:type="paragraph" w:styleId="Asuntodelcomentario">
+    <w:name w:val="annotation subject"/>
+    <w:basedOn w:val="Textocomentario"/>
+    <w:next w:val="Textocomentario"/>
+    <w:link w:val="AsuntodelcomentarioCar"/>
+    <w:uiPriority w:val="99"/>
+    <w:semiHidden/>
+    <w:unhideWhenUsed/>
+    <w:rsid w:val="000831A1"/>
+    <w:rPr>
+      <w:b/>
+      <w:bCs/>
+    </w:rPr>
+  </w:style>
+  <w:style w:type="character" w:customStyle="1" w:styleId="AsuntodelcomentarioCar">
+    <w:name w:val="Asunto del comentario Car"/>
+    <w:basedOn w:val="TextocomentarioCar"/>
+    <w:link w:val="Asuntodelcomentario"/>
+    <w:uiPriority w:val="99"/>
+    <w:semiHidden/>
+    <w:rsid w:val="000831A1"/>
+    <w:rPr>
+      <w:b/>
+      <w:bCs/>
+      <w:sz w:val="20"/>
+      <w:szCs w:val="20"/>
+    </w:rPr>
+  </w:style>
+  <w:style w:type="paragraph" w:styleId="Textodeglobo">
+    <w:name w:val="Balloon Text"/>
+    <w:basedOn w:val="Normal"/>
+    <w:link w:val="TextodegloboCar"/>
+    <w:uiPriority w:val="99"/>
+    <w:semiHidden/>
+    <w:unhideWhenUsed/>
+    <w:rsid w:val="000831A1"/>
+    <w:pPr>
+      <w:spacing w:after="0" w:line="240" w:lineRule="auto"/>
+    </w:pPr>
+    <w:rPr>
+      <w:rFonts w:ascii="Segoe UI" w:hAnsi="Segoe UI" w:cs="Segoe UI"/>
+      <w:sz w:val="18"/>
+      <w:szCs w:val="18"/>
+    </w:rPr>
+  </w:style>
+  <w:style w:type="character" w:customStyle="1" w:styleId="TextodegloboCar">
+    <w:name w:val="Texto de globo Car"/>
+    <w:basedOn w:val="Fuentedeprrafopredeter"/>
+    <w:link w:val="Textodeglobo"/>
+    <w:uiPriority w:val="99"/>
+    <w:semiHidden/>
+    <w:rsid w:val="000831A1"/>
+    <w:rPr>
+      <w:rFonts w:ascii="Segoe UI" w:hAnsi="Segoe UI" w:cs="Segoe UI"/>
+      <w:sz w:val="18"/>
+      <w:szCs w:val="18"/>
+    </w:rPr>
+  </w:style>
 </w:styles>
 </file>
 

</xml_diff>